<commit_message>
Diazepam, metformin, omeprazole and simvastatin: a full discussion of individual and mixture acute toxicity
</commit_message>
<xml_diff>
--- a/Bibliografia /RevistasCientificas_Q1/Benzodiazepine-associated delirium in critically ill adults/Benzodiazepine.docx
+++ b/Bibliografia /RevistasCientificas_Q1/Benzodiazepine-associated delirium in critically ill adults/Benzodiazepine.docx
@@ -31,8 +31,205 @@
         <w:t>﻿Benzodiazepine-associated delirium in critically ill adults</w:t>
       </w:r>
     </w:p>
-    <w:p/>
-    <w:p/>
+    <w:p>
+      <w:pPr>
+        <w:rPr>
+          <w:b/>
+          <w:bCs/>
+          <w:sz w:val="32"/>
+          <w:szCs w:val="32"/>
+        </w:rPr>
+      </w:pPr>
+    </w:p>
+    <w:p>
+      <w:pPr>
+        <w:rPr>
+          <w:b/>
+          <w:bCs/>
+          <w:sz w:val="32"/>
+          <w:szCs w:val="32"/>
+        </w:rPr>
+      </w:pPr>
+      <w:r>
+        <w:rPr>
+          <w:b/>
+          <w:bCs/>
+          <w:sz w:val="32"/>
+          <w:szCs w:val="32"/>
+        </w:rPr>
+        <w:fldChar w:fldCharType="begin" w:fldLock="1"/>
+      </w:r>
+      <w:r>
+        <w:rPr>
+          <w:b/>
+          <w:bCs/>
+          <w:sz w:val="32"/>
+          <w:szCs w:val="32"/>
+        </w:rPr>
+        <w:instrText>ADDIN CSL_CITATION {"citationItems":[{"id":"ITEM-1","itemData":{"DOI":"10.1007/s00134-015-4063-z","ISBN":"6173738171","ISSN":"0342-4642","PMID":"26404392","abstract":"Purpose: The association between benzodiazepine use and delirium risk in the ICU remains unclear. Prior investigations have failed to account for disease severity prior to delirium onset, competing events that may preclude delirium detection, other important delirium risk factors, and an adequate number of patients receiving continuous midazolam. The aim of this study was to address these limitations and evaluate the association between benzodiazepine exposure and ICU delirium occurrence. Methods: In a cohort of consecutive critically ill adults, daily mental status was classified as either awake without delirium, delirium, or coma. In a first-order Markov model, multinomial logistic regression analysis was used, which considered five possible outcomes the next day (i.e., awake without delirium, delirium, coma, ICU discharge, and death) and 16 delirium-related covariables, to quantify the association between benzodiazepine use and delirium occurrence the following day. Results: Among 1112 patients, 9867 daily transitions occurred. Benzodiazepine administration in an awake patient without delirium was associated with increased risk of delirium the next day [OR 1.04 (per 5 mg of midazolam equivalent administered) 95 % CI 1.02–1.05). When the method of benzodiazepine administration was incorporated in the model, the odds of transitioning to delirium was higher with benzodiazepines given continuously (OR 1.04, 95 % CI 1.03–1.06) compared to benzodiazepines given intermittently (OR 0.97, 95 % CI 0.88–1.05). Conclusions: After addressing potential methodological limitations of prior studies, we confirm that benzodiazepine administration increases the risk for delirium in critically ill adults but this association seems to be limited to continuous infusion use only.","author":[{"dropping-particle":"","family":"Zaal","given":"Irene J.","non-dropping-particle":"","parse-names":false,"suffix":""},{"dropping-particle":"","family":"Devlin","given":"John W.","non-dropping-particle":"","parse-names":false,"suffix":""},{"dropping-particle":"","family":"Hazelbag","given":"Marijn","non-dropping-particle":"","parse-names":false,"suffix":""},{"dropping-particle":"","family":"Klein Klouwenberg","given":"Peter M. C.","non-dropping-particle":"","parse-names":false,"suffix":""},{"dropping-particle":"","family":"Kooi","given":"Arendina W.","non-dropping-particle":"van der","parse-names":false,"suffix":""},{"dropping-particle":"","family":"Ong","given":"David S. Y.","non-dropping-particle":"","parse-names":false,"suffix":""},{"dropping-particle":"","family":"Cremer","given":"Olaf L.","non-dropping-particle":"","parse-names":false,"suffix":""},{"dropping-particle":"","family":"Groenwold","given":"Rolf H.","non-dropping-particle":"","parse-names":false,"suffix":""},{"dropping-particle":"","family":"Slooter","given":"Arjen J. C.","non-dropping-particle":"","parse-names":false,"suffix":""}],"container-title":"Intensive Care Medicine","id":"ITEM-1","issue":"12","issued":{"date-parts":[["2015","12","24"]]},"page":"2130-2137","publisher":"Springer Berlin Heidelberg","title":"Benzodiazepine-associated delirium in critically ill adults","type":"article-journal","volume":"41"},"uris":["http://www.mendeley.com/documents/?uuid=0cea4a92-20b8-42f1-97f9-cb52e5c58f42"]}],"mendeley":{"formattedCitation":"(Zaal et al., 2015)","plainTextFormattedCitation":"(Zaal et al., 2015)","previouslyFormattedCitation":"(Zaal et al., 2015)"},"properties":{"noteIndex":0},"schema":"https://github.com/citation-style-language/schema/raw/master/csl-citation.json"}</w:instrText>
+      </w:r>
+      <w:r>
+        <w:rPr>
+          <w:b/>
+          <w:bCs/>
+          <w:sz w:val="32"/>
+          <w:szCs w:val="32"/>
+        </w:rPr>
+        <w:fldChar w:fldCharType="separate"/>
+      </w:r>
+      <w:r>
+        <w:rPr>
+          <w:bCs/>
+          <w:noProof/>
+          <w:sz w:val="32"/>
+          <w:szCs w:val="32"/>
+          <w:lang w:val="pt-BR"/>
+        </w:rPr>
+        <w:t>(Zaal et al., 2015)</w:t>
+      </w:r>
+      <w:r>
+        <w:rPr>
+          <w:b/>
+          <w:bCs/>
+          <w:sz w:val="32"/>
+          <w:szCs w:val="32"/>
+        </w:rPr>
+        <w:fldChar w:fldCharType="end"/>
+      </w:r>
+    </w:p>
+    <w:p>
+      <w:pPr>
+        <w:rPr>
+          <w:b/>
+          <w:bCs/>
+          <w:sz w:val="32"/>
+          <w:szCs w:val="32"/>
+        </w:rPr>
+      </w:pPr>
+    </w:p>
+    <w:p>
+      <w:pPr>
+        <w:widowControl w:val="0"/>
+        <w:autoSpaceDE w:val="0"/>
+        <w:autoSpaceDN w:val="0"/>
+        <w:adjustRightInd w:val="0"/>
+        <w:ind w:left="480" w:hanging="480"/>
+        <w:rPr>
+          <w:rFonts w:ascii="Calibri" w:hAnsi="Calibri"/>
+          <w:noProof/>
+          <w:sz w:val="32"/>
+        </w:rPr>
+      </w:pPr>
+      <w:r>
+        <w:rPr>
+          <w:b/>
+          <w:bCs/>
+          <w:sz w:val="32"/>
+          <w:szCs w:val="32"/>
+          <w:lang w:val="pt-BR"/>
+        </w:rPr>
+        <w:fldChar w:fldCharType="begin" w:fldLock="1"/>
+      </w:r>
+      <w:r>
+        <w:rPr>
+          <w:b/>
+          <w:bCs/>
+          <w:sz w:val="32"/>
+          <w:szCs w:val="32"/>
+          <w:lang w:val="pt-BR"/>
+        </w:rPr>
+        <w:instrText xml:space="preserve">ADDIN Mendeley Bibliography CSL_BIBLIOGRAPHY </w:instrText>
+      </w:r>
+      <w:r>
+        <w:rPr>
+          <w:b/>
+          <w:bCs/>
+          <w:sz w:val="32"/>
+          <w:szCs w:val="32"/>
+          <w:lang w:val="pt-BR"/>
+        </w:rPr>
+        <w:fldChar w:fldCharType="separate"/>
+      </w:r>
+      <w:r>
+        <w:rPr>
+          <w:rFonts w:ascii="Calibri" w:hAnsi="Calibri" w:cs="Times New Roman"/>
+          <w:noProof/>
+          <w:sz w:val="32"/>
+        </w:rPr>
+        <w:t xml:space="preserve">Zaal, I. J., Devlin, J. W., Hazelbag, M., Klein Klouwenberg, P. M. C., van der Kooi, A. W., Ong, D. S. Y., … Slooter, A. J. C. (2015). Benzodiazepine-associated delirium in critically ill adults. </w:t>
+      </w:r>
+      <w:r>
+        <w:rPr>
+          <w:rFonts w:ascii="Calibri" w:hAnsi="Calibri" w:cs="Times New Roman"/>
+          <w:i/>
+          <w:iCs/>
+          <w:noProof/>
+          <w:sz w:val="32"/>
+        </w:rPr>
+        <w:t>Intensive Care Medicine</w:t>
+      </w:r>
+      <w:r>
+        <w:rPr>
+          <w:rFonts w:ascii="Calibri" w:hAnsi="Calibri" w:cs="Times New Roman"/>
+          <w:noProof/>
+          <w:sz w:val="32"/>
+        </w:rPr>
+        <w:t xml:space="preserve">, </w:t>
+      </w:r>
+      <w:r>
+        <w:rPr>
+          <w:rFonts w:ascii="Calibri" w:hAnsi="Calibri" w:cs="Times New Roman"/>
+          <w:i/>
+          <w:iCs/>
+          <w:noProof/>
+          <w:sz w:val="32"/>
+        </w:rPr>
+        <w:t>41</w:t>
+      </w:r>
+      <w:r>
+        <w:rPr>
+          <w:rFonts w:ascii="Calibri" w:hAnsi="Calibri" w:cs="Times New Roman"/>
+          <w:noProof/>
+          <w:sz w:val="32"/>
+        </w:rPr>
+        <w:t>(12), 2130–2137. https://doi.org/10.1007/s00134-015-4063-z</w:t>
+      </w:r>
+    </w:p>
+    <w:p>
+      <w:pPr>
+        <w:rPr>
+          <w:b/>
+          <w:bCs/>
+          <w:sz w:val="32"/>
+          <w:szCs w:val="32"/>
+          <w:lang w:val="pt-BR"/>
+        </w:rPr>
+      </w:pPr>
+      <w:r>
+        <w:rPr>
+          <w:b/>
+          <w:bCs/>
+          <w:sz w:val="32"/>
+          <w:szCs w:val="32"/>
+          <w:lang w:val="pt-BR"/>
+        </w:rPr>
+        <w:fldChar w:fldCharType="end"/>
+      </w:r>
+    </w:p>
+    <w:p>
+      <w:pPr>
+        <w:rPr>
+          <w:lang w:val="pt-BR"/>
+        </w:rPr>
+      </w:pPr>
+    </w:p>
+    <w:p>
+      <w:pPr>
+        <w:rPr>
+          <w:lang w:val="pt-BR"/>
+        </w:rPr>
+      </w:pPr>
+    </w:p>
     <w:p>
       <w:pPr>
         <w:rPr>
@@ -354,7 +551,14 @@
         <w:rPr>
           <w:lang w:val="pt-BR"/>
         </w:rPr>
-        <w:t xml:space="preserve"> de risco modificável para o delírio em doentes críticos [4-7]. Os benzodiazepínicos são frequentemente administrados para manter o conforto e a segurança do doente na UCI [8]. Embora várias investigações tenham encontrado uma relação positiva entre o uso de </w:t>
+        <w:t xml:space="preserve"> de risco modificável para o delírio em doentes críticos [4-7]. Os benzodiazepínicos são frequentemente administrados para manter o </w:t>
+      </w:r>
+      <w:r>
+        <w:rPr>
+          <w:lang w:val="pt-BR"/>
+        </w:rPr>
+        <w:lastRenderedPageBreak/>
+        <w:t xml:space="preserve">conforto e a segurança do doente na UCI [8]. Embora várias investigações tenham encontrado uma relação positiva entre o uso de </w:t>
       </w:r>
       <w:proofErr w:type="spellStart"/>
       <w:r>
@@ -452,14 +656,7 @@
         <w:rPr>
           <w:lang w:val="pt-BR"/>
         </w:rPr>
-        <w:t xml:space="preserve">) [9, 13], 16, 18-23], assumiu que o delírio não </w:t>
-      </w:r>
-      <w:r>
-        <w:rPr>
-          <w:lang w:val="pt-BR"/>
-        </w:rPr>
-        <w:lastRenderedPageBreak/>
-        <w:t xml:space="preserve">pode ser precedido por coma [11, 12, 14-23], não considerou que as </w:t>
+        <w:t xml:space="preserve">) [9, 13], 16, 18-23], assumiu que o delírio não pode ser precedido por coma [11, 12, 14-23], não considerou que as </w:t>
       </w:r>
       <w:proofErr w:type="spellStart"/>
       <w:r>
@@ -1274,4 +1471,16 @@
     </a:ext>
   </a:extLst>
 </a:theme>
+</file>
+
+<file path=customXml/item1.xml><?xml version="1.0" encoding="utf-8"?>
+<b:Sources xmlns:b="http://schemas.openxmlformats.org/officeDocument/2006/bibliography" xmlns="http://schemas.openxmlformats.org/officeDocument/2006/bibliography" SelectedStyle="/APASixthEditionOfficeOnline.xsl" StyleName="APA" Version="6"/>
+</file>
+
+<file path=customXml/itemProps1.xml><?xml version="1.0" encoding="utf-8"?>
+<ds:datastoreItem xmlns:ds="http://schemas.openxmlformats.org/officeDocument/2006/customXml" ds:itemID="{FE111B51-62EE-044C-AB3C-60658A2C659E}">
+  <ds:schemaRefs>
+    <ds:schemaRef ds:uri="http://schemas.openxmlformats.org/officeDocument/2006/bibliography"/>
+  </ds:schemaRefs>
+</ds:datastoreItem>
 </file>
</xml_diff>

<commit_message>
Benzodiazepine-associated delirium in critically
</commit_message>
<xml_diff>
--- a/Bibliografia /RevistasCientificas_Q1/Benzodiazepine-associated delirium in critically ill adults/Benzodiazepine.docx
+++ b/Bibliografia /RevistasCientificas_Q1/Benzodiazepine-associated delirium in critically ill adults/Benzodiazepine.docx
@@ -11,24 +11,14 @@
           <w:szCs w:val="32"/>
         </w:rPr>
       </w:pPr>
-    </w:p>
-    <w:p>
-      <w:pPr>
+      <w:r>
         <w:rPr>
           <w:b/>
           <w:bCs/>
           <w:sz w:val="32"/>
           <w:szCs w:val="32"/>
         </w:rPr>
-      </w:pPr>
-      <w:r>
-        <w:rPr>
-          <w:b/>
-          <w:bCs/>
-          <w:sz w:val="32"/>
-          <w:szCs w:val="32"/>
-        </w:rPr>
-        <w:t>﻿Benzodiazepine-associated delirium in critically ill adults</w:t>
+        <w:t>Benzodiazepine-associated delirium in critically ill adults</w:t>
       </w:r>
     </w:p>
     <w:p>
@@ -229,13 +219,6 @@
           <w:lang w:val="pt-BR"/>
         </w:rPr>
       </w:pPr>
-    </w:p>
-    <w:p>
-      <w:pPr>
-        <w:rPr>
-          <w:lang w:val="pt-BR"/>
-        </w:rPr>
-      </w:pPr>
       <w:r>
         <w:rPr>
           <w:lang w:val="pt-BR"/>
@@ -254,21 +237,7 @@
         <w:rPr>
           <w:lang w:val="pt-BR"/>
         </w:rPr>
-        <w:t xml:space="preserve"> e o risco de delírio na UCI permanece pouco clara. As investigações anteriores não tiveram em conta a gravidade da doença antes do início do delírio, eventos concorrentes que podem impedir a detecção do delírio, outros </w:t>
-      </w:r>
-      <w:proofErr w:type="spellStart"/>
-      <w:r>
-        <w:rPr>
-          <w:lang w:val="pt-BR"/>
-        </w:rPr>
-        <w:t>factores</w:t>
-      </w:r>
-      <w:proofErr w:type="spellEnd"/>
-      <w:r>
-        <w:rPr>
-          <w:lang w:val="pt-BR"/>
-        </w:rPr>
-        <w:t xml:space="preserve"> importantes de risco de delírio e um número adequado de doentes que recebem </w:t>
+        <w:t xml:space="preserve"> e o risco de delírio na UCI permanece pouco clara. As investigações anteriores não tiveram em conta a gravidade da doença antes do início do delírio, eventos concorrentes que podem impedir a detecção do delírio, outros fatores importantes de risco de delírio e um número adequado de doentes que recebem </w:t>
       </w:r>
       <w:proofErr w:type="spellStart"/>
       <w:r>
@@ -282,21 +251,7 @@
         <w:rPr>
           <w:lang w:val="pt-BR"/>
         </w:rPr>
-        <w:t xml:space="preserve"> contínuo. O </w:t>
-      </w:r>
-      <w:proofErr w:type="spellStart"/>
-      <w:r>
-        <w:rPr>
-          <w:lang w:val="pt-BR"/>
-        </w:rPr>
-        <w:t>objectivo</w:t>
-      </w:r>
-      <w:proofErr w:type="spellEnd"/>
-      <w:r>
-        <w:rPr>
-          <w:lang w:val="pt-BR"/>
-        </w:rPr>
-        <w:t xml:space="preserve"> deste estudo era abordar estas limitações e avaliar a associação entre a exposição à </w:t>
+        <w:t xml:space="preserve"> contínuo. O objetivo deste estudo era abordar estas limitações e avaliar a associação entre a exposição à </w:t>
       </w:r>
       <w:proofErr w:type="spellStart"/>
       <w:r>
@@ -537,42 +492,28 @@
         <w:rPr>
           <w:lang w:val="pt-BR"/>
         </w:rPr>
-        <w:t xml:space="preserve">Os medicamentos são um importante </w:t>
-      </w:r>
-      <w:proofErr w:type="spellStart"/>
-      <w:r>
-        <w:rPr>
-          <w:lang w:val="pt-BR"/>
-        </w:rPr>
-        <w:t>factor</w:t>
-      </w:r>
-      <w:proofErr w:type="spellEnd"/>
-      <w:r>
-        <w:rPr>
-          <w:lang w:val="pt-BR"/>
-        </w:rPr>
-        <w:t xml:space="preserve"> de risco modificável para o delírio em doentes críticos [4-7]. Os benzodiazepínicos são frequentemente administrados para manter o </w:t>
+        <w:t xml:space="preserve">Os medicamentos são um importante fator de risco modificável para o delírio em doentes críticos [4-7]. Os benzodiazepínicos são frequentemente administrados para manter o conforto e a segurança do doente na UCI [8]. Embora várias investigações tenham encontrado uma relação positiva entre o uso de </w:t>
+      </w:r>
+      <w:proofErr w:type="spellStart"/>
+      <w:r>
+        <w:rPr>
+          <w:lang w:val="pt-BR"/>
+        </w:rPr>
+        <w:t>benzodiazepinas</w:t>
+      </w:r>
+      <w:proofErr w:type="spellEnd"/>
+      <w:r>
+        <w:rPr>
+          <w:lang w:val="pt-BR"/>
+        </w:rPr>
+        <w:t xml:space="preserve"> e a ocorrência de delírios em adultos gravemente doentes [9-16], outros relatórios não conseguiram demonstrar uma </w:t>
       </w:r>
       <w:r>
         <w:rPr>
           <w:lang w:val="pt-BR"/>
         </w:rPr>
         <w:lastRenderedPageBreak/>
-        <w:t xml:space="preserve">conforto e a segurança do doente na UCI [8]. Embora várias investigações tenham encontrado uma relação positiva entre o uso de </w:t>
-      </w:r>
-      <w:proofErr w:type="spellStart"/>
-      <w:r>
-        <w:rPr>
-          <w:lang w:val="pt-BR"/>
-        </w:rPr>
-        <w:t>benzodiazepinas</w:t>
-      </w:r>
-      <w:proofErr w:type="spellEnd"/>
-      <w:r>
-        <w:rPr>
-          <w:lang w:val="pt-BR"/>
-        </w:rPr>
-        <w:t xml:space="preserve"> e a ocorrência de delírios em adultos gravemente doentes [9-16], outros relatórios não conseguiram demonstrar uma tal associação [17-23]. Ao investigar a relação entre o uso de </w:t>
+        <w:t xml:space="preserve">tal associação [17-23]. Ao investigar a relação entre o uso de </w:t>
       </w:r>
       <w:proofErr w:type="spellStart"/>
       <w:r>
@@ -1478,7 +1419,7 @@
 </file>
 
 <file path=customXml/itemProps1.xml><?xml version="1.0" encoding="utf-8"?>
-<ds:datastoreItem xmlns:ds="http://schemas.openxmlformats.org/officeDocument/2006/customXml" ds:itemID="{FE111B51-62EE-044C-AB3C-60658A2C659E}">
+<ds:datastoreItem xmlns:ds="http://schemas.openxmlformats.org/officeDocument/2006/customXml" ds:itemID="{CDB395D7-BCF3-7949-A998-3C0A9BA2C88C}">
   <ds:schemaRefs>
     <ds:schemaRef ds:uri="http://schemas.openxmlformats.org/officeDocument/2006/bibliography"/>
   </ds:schemaRefs>

</xml_diff>